<commit_message>
2 un poco avanzado
</commit_message>
<xml_diff>
--- a/practica.docx
+++ b/practica.docx
@@ -45,14 +45,7 @@
                 <w:b w:val="false"/>
                 <w:bCs w:val="false"/>
               </w:rPr>
-              <w:t xml:space="preserve"> </w:t>
-            </w:r>
-            <w:r>
-              <w:rPr>
-                <w:b w:val="false"/>
-                <w:bCs w:val="false"/>
-              </w:rPr>
-              <w:t>Arnau Marcos Almansa</w:t>
+              <w:t xml:space="preserve"> Arnau Marcos Almansa</w:t>
             </w:r>
           </w:p>
         </w:tc>
@@ -80,14 +73,7 @@
                 <w:b w:val="false"/>
                 <w:bCs w:val="false"/>
               </w:rPr>
-              <w:t xml:space="preserve"> </w:t>
-            </w:r>
-            <w:r>
-              <w:rPr>
-                <w:b w:val="false"/>
-                <w:bCs w:val="false"/>
-              </w:rPr>
-              <w:t>416</w:t>
+              <w:t xml:space="preserve"> 416</w:t>
             </w:r>
           </w:p>
         </w:tc>
@@ -118,14 +104,7 @@
                 <w:b w:val="false"/>
                 <w:bCs w:val="false"/>
               </w:rPr>
-              <w:t xml:space="preserve"> </w:t>
-            </w:r>
-            <w:r>
-              <w:rPr>
-                <w:b w:val="false"/>
-                <w:bCs w:val="false"/>
-              </w:rPr>
-              <w:t>3</w:t>
+              <w:t xml:space="preserve"> 3</w:t>
             </w:r>
           </w:p>
         </w:tc>
@@ -167,7 +146,12 @@
         </w:rPr>
       </w:pPr>
       <w:r>
-        <w:rPr/>
+        <w:rPr>
+          <w:b/>
+          <w:bCs/>
+          <w:sz w:val="24"/>
+          <w:szCs w:val="24"/>
+        </w:rPr>
       </w:r>
     </w:p>
     <w:p>
@@ -211,71 +195,43 @@
       </w:pPr>
       <w:r>
         <w:rPr/>
-        <mc:AlternateContent>
-          <mc:Choice Requires="wps">
-            <w:drawing>
-              <wp:inline distT="0" distB="0" distL="0" distR="0">
-                <wp:extent cx="2715260" cy="1315085"/>
-                <wp:effectExtent l="0" t="0" r="0" b="0"/>
-                <wp:docPr id="1" name="Imagen 1"/>
-                <a:graphic xmlns:a="http://schemas.openxmlformats.org/drawingml/2006/main">
-                  <a:graphicData uri="http://schemas.openxmlformats.org/drawingml/2006/picture">
-                    <pic:pic xmlns:pic="http://schemas.openxmlformats.org/drawingml/2006/picture">
-                      <pic:nvPicPr>
-                        <pic:cNvPr id="0" name="Imagen 1" descr=""/>
-                        <pic:cNvPicPr/>
-                      </pic:nvPicPr>
-                      <pic:blipFill>
-                        <a:blip r:embed="rId2"/>
-                        <a:stretch/>
-                      </pic:blipFill>
-                      <pic:spPr>
-                        <a:xfrm>
-                          <a:off x="0" y="0"/>
-                          <a:ext cx="2714760" cy="1314360"/>
-                        </a:xfrm>
-                        <a:prstGeom prst="rect">
-                          <a:avLst/>
-                        </a:prstGeom>
-                        <a:ln>
-                          <a:noFill/>
-                        </a:ln>
-                      </pic:spPr>
-                    </pic:pic>
-                  </a:graphicData>
-                </a:graphic>
-              </wp:inline>
-            </w:drawing>
-          </mc:Choice>
-          <mc:Fallback>
-            <w:pict>
-              <v:shapetype id="shapetype_75" coordsize="21600,21600" o:spt="75" o:preferrelative="t" path="m@4@5l@4@11@9@11@9@5xe" filled="f" stroked="f">
-                <v:stroke joinstyle="miter"/>
-                <v:formulas>
-                  <v:f eqn="if lineDrawn pixelLineWidth 0"/>
-                  <v:f eqn="sum @0 1 0"/>
-                  <v:f eqn="sum 0 0 @1"/>
-                  <v:f eqn="prod @2 1 2"/>
-                  <v:f eqn="prod @3 21600 pixelWidth"/>
-                  <v:f eqn="prod @3 21600 pixelHeight"/>
-                  <v:f eqn="sum @0 0 1"/>
-                  <v:f eqn="prod @6 1 2"/>
-                  <v:f eqn="prod @7 21600 pixelWidth"/>
-                  <v:f eqn="sum @8 21600 0"/>
-                  <v:f eqn="prod @7 21600 pixelHeight"/>
-                  <v:f eqn="sum @10 21600 0"/>
-                </v:formulas>
-                <v:path o:extrusionok="f" gradientshapeok="t" o:connecttype="rect"/>
-                <o:lock v:ext="edit" aspectratio="t"/>
-              </v:shapetype>
-              <v:shape id="shape_0" ID="Imagen 1" stroked="f" style="position:absolute;margin-left:0pt;margin-top:-103.55pt;width:213.7pt;height:103.45pt;mso-position-vertical:top" type="shapetype_75">
-                <v:imagedata r:id="rId2" o:detectmouseclick="t"/>
-                <w10:wrap type="none"/>
-                <v:stroke color="#3465a4" joinstyle="round" endcap="flat"/>
-              </v:shape>
-            </w:pict>
-          </mc:Fallback>
-        </mc:AlternateContent>
+        <w:drawing>
+          <wp:inline distT="0" distB="0" distL="0" distR="0">
+            <wp:extent cx="2715260" cy="1315085"/>
+            <wp:effectExtent l="0" t="0" r="0" b="0"/>
+            <wp:docPr id="1" name="Imagen 1" descr=""/>
+            <wp:cNvGraphicFramePr>
+              <a:graphicFrameLocks xmlns:a="http://schemas.openxmlformats.org/drawingml/2006/main" noChangeAspect="1"/>
+            </wp:cNvGraphicFramePr>
+            <a:graphic xmlns:a="http://schemas.openxmlformats.org/drawingml/2006/main">
+              <a:graphicData uri="http://schemas.openxmlformats.org/drawingml/2006/picture">
+                <pic:pic xmlns:pic="http://schemas.openxmlformats.org/drawingml/2006/picture">
+                  <pic:nvPicPr>
+                    <pic:cNvPr id="1" name="Imagen 1" descr=""/>
+                    <pic:cNvPicPr>
+                      <a:picLocks noChangeAspect="1" noChangeArrowheads="1"/>
+                    </pic:cNvPicPr>
+                  </pic:nvPicPr>
+                  <pic:blipFill>
+                    <a:blip r:embed="rId2"/>
+                    <a:stretch>
+                      <a:fillRect/>
+                    </a:stretch>
+                  </pic:blipFill>
+                  <pic:spPr bwMode="auto">
+                    <a:xfrm>
+                      <a:off x="0" y="0"/>
+                      <a:ext cx="2715260" cy="1315085"/>
+                    </a:xfrm>
+                    <a:prstGeom prst="rect">
+                      <a:avLst/>
+                    </a:prstGeom>
+                  </pic:spPr>
+                </pic:pic>
+              </a:graphicData>
+            </a:graphic>
+          </wp:inline>
+        </w:drawing>
       </w:r>
     </w:p>
     <w:p>
@@ -296,7 +252,7 @@
     <w:p>
       <w:pPr>
         <w:pStyle w:val="ListParagraph"/>
-        <w:ind w:hanging="0"/>
+        <w:ind w:left="720" w:hanging="0"/>
         <w:jc w:val="both"/>
         <w:rPr>
           <w:u w:val="single"/>
@@ -307,7 +263,7 @@
           <w:u w:val="single"/>
         </w:rPr>
         <w:drawing>
-          <wp:anchor behindDoc="0" distT="0" distB="0" distL="0" distR="0" simplePos="0" locked="0" layoutInCell="1" allowOverlap="1" relativeHeight="6">
+          <wp:anchor behindDoc="0" distT="0" distB="0" distL="0" distR="0" simplePos="0" locked="0" layoutInCell="1" allowOverlap="1" relativeHeight="2">
             <wp:simplePos x="0" y="0"/>
             <wp:positionH relativeFrom="column">
               <wp:align>center</wp:align>
@@ -356,7 +312,7 @@
     <w:p>
       <w:pPr>
         <w:pStyle w:val="ListParagraph"/>
-        <w:ind w:hanging="0"/>
+        <w:ind w:left="720" w:hanging="0"/>
         <w:jc w:val="both"/>
         <w:rPr/>
       </w:pPr>
@@ -382,18 +338,18 @@
     <w:p>
       <w:pPr>
         <w:pStyle w:val="ListParagraph"/>
-        <w:ind w:hanging="0"/>
-        <w:jc w:val="both"/>
-        <w:rPr/>
-      </w:pPr>
-      <w:r>
-        <w:rPr/>
-      </w:r>
-    </w:p>
-    <w:p>
-      <w:pPr>
-        <w:pStyle w:val="ListParagraph"/>
-        <w:ind w:hanging="0"/>
+        <w:ind w:left="720" w:hanging="0"/>
+        <w:jc w:val="both"/>
+        <w:rPr/>
+      </w:pPr>
+      <w:r>
+        <w:rPr/>
+      </w:r>
+    </w:p>
+    <w:p>
+      <w:pPr>
+        <w:pStyle w:val="ListParagraph"/>
+        <w:ind w:left="720" w:hanging="0"/>
         <w:jc w:val="both"/>
         <w:rPr/>
       </w:pPr>
@@ -449,89 +405,11 @@
       </w:pPr>
       <w:r>
         <w:rPr/>
-        <mc:AlternateContent>
-          <mc:Choice Requires="wps">
-            <w:drawing>
-              <wp:inline distT="0" distB="0" distL="0" distR="0">
-                <wp:extent cx="2858135" cy="1600835"/>
-                <wp:effectExtent l="0" t="0" r="0" b="0"/>
-                <wp:docPr id="3" name=""/>
-                <a:graphic xmlns:a="http://schemas.openxmlformats.org/drawingml/2006/main">
-                  <a:graphicData uri="http://schemas.openxmlformats.org/drawingml/2006/picture">
-                    <pic:pic xmlns:pic="http://schemas.openxmlformats.org/drawingml/2006/picture">
-                      <pic:nvPicPr>
-                        <pic:cNvPr id="1" name="" descr=""/>
-                        <pic:cNvPicPr/>
-                      </pic:nvPicPr>
-                      <pic:blipFill>
-                        <a:blip r:embed="rId4"/>
-                        <a:srcRect l="0" t="11162" r="0" b="0"/>
-                        <a:stretch/>
-                      </pic:blipFill>
-                      <pic:spPr>
-                        <a:xfrm>
-                          <a:off x="0" y="0"/>
-                          <a:ext cx="2857680" cy="1600200"/>
-                        </a:xfrm>
-                        <a:prstGeom prst="rect">
-                          <a:avLst/>
-                        </a:prstGeom>
-                        <a:ln>
-                          <a:noFill/>
-                        </a:ln>
-                      </pic:spPr>
-                    </pic:pic>
-                  </a:graphicData>
-                </a:graphic>
-              </wp:inline>
-            </w:drawing>
-          </mc:Choice>
-          <mc:Fallback>
-            <w:pict>
-              <v:shape id="shape_0" stroked="f" style="position:absolute;margin-left:0pt;margin-top:-126.05pt;width:224.95pt;height:125.95pt;mso-position-vertical:top" type="shapetype_75">
-                <v:imagedata r:id="rId4" o:detectmouseclick="t"/>
-                <w10:wrap type="none"/>
-                <v:stroke color="#3465a4" joinstyle="round" endcap="flat"/>
-              </v:shape>
-            </w:pict>
-          </mc:Fallback>
-        </mc:AlternateContent>
-      </w:r>
-    </w:p>
-    <w:p>
-      <w:pPr>
-        <w:pStyle w:val="Normal"/>
-        <w:jc w:val="both"/>
-        <w:rPr/>
-      </w:pPr>
-      <w:r>
-        <w:rPr/>
-        <w:t>Se pide la visualización de tres periodos completos de la tensión en el nodo B (hacer un pantallazo del resultado). Se debe explicar que es la amplitud y el periodo de esa señal con ayuda de los cursores. Justificar los valores que deben introducirse en el análisis “transient” para observar los tres periodos.</w:t>
-      </w:r>
-    </w:p>
-    <w:p>
-      <w:pPr>
-        <w:pStyle w:val="Normal"/>
-        <w:jc w:val="both"/>
-        <w:rPr/>
-      </w:pPr>
-      <w:r>
-        <w:rPr/>
-      </w:r>
-    </w:p>
-    <w:p>
-      <w:pPr>
-        <w:pStyle w:val="Normal"/>
-        <w:jc w:val="both"/>
-        <w:rPr/>
-      </w:pPr>
-      <w:r>
-        <w:rPr/>
         <w:drawing>
           <wp:inline distT="0" distB="0" distL="0" distR="0">
-            <wp:extent cx="5400040" cy="2088515"/>
+            <wp:extent cx="2858135" cy="1600835"/>
             <wp:effectExtent l="0" t="0" r="0" b="0"/>
-            <wp:docPr id="4" name="Imagen 1" descr=""/>
+            <wp:docPr id="3" name="Imagen2" descr=""/>
             <wp:cNvGraphicFramePr>
               <a:graphicFrameLocks xmlns:a="http://schemas.openxmlformats.org/drawingml/2006/main" noChangeAspect="1"/>
             </wp:cNvGraphicFramePr>
@@ -539,7 +417,76 @@
               <a:graphicData uri="http://schemas.openxmlformats.org/drawingml/2006/picture">
                 <pic:pic xmlns:pic="http://schemas.openxmlformats.org/drawingml/2006/picture">
                   <pic:nvPicPr>
-                    <pic:cNvPr id="4" name="Imagen 1" descr=""/>
+                    <pic:cNvPr id="3" name="Imagen2" descr=""/>
+                    <pic:cNvPicPr>
+                      <a:picLocks noChangeAspect="1" noChangeArrowheads="1"/>
+                    </pic:cNvPicPr>
+                  </pic:nvPicPr>
+                  <pic:blipFill>
+                    <a:blip r:embed="rId4"/>
+                    <a:srcRect l="0" t="11168" r="0" b="0"/>
+                    <a:stretch>
+                      <a:fillRect/>
+                    </a:stretch>
+                  </pic:blipFill>
+                  <pic:spPr bwMode="auto">
+                    <a:xfrm>
+                      <a:off x="0" y="0"/>
+                      <a:ext cx="2858135" cy="1600835"/>
+                    </a:xfrm>
+                    <a:prstGeom prst="rect">
+                      <a:avLst/>
+                    </a:prstGeom>
+                  </pic:spPr>
+                </pic:pic>
+              </a:graphicData>
+            </a:graphic>
+          </wp:inline>
+        </w:drawing>
+      </w:r>
+    </w:p>
+    <w:p>
+      <w:pPr>
+        <w:pStyle w:val="Normal"/>
+        <w:jc w:val="both"/>
+        <w:rPr/>
+      </w:pPr>
+      <w:r>
+        <w:rPr/>
+        <w:t>Se pide la visualización de tres periodos completos de la tensión en el nodo B (hacer un pantallazo del resultado). Se debe explicar que es la amplitud y el periodo de esa señal con ayuda de los cursores. Justificar los valores que deben introducirse en el análisis “transient” para observar los tres periodos.</w:t>
+      </w:r>
+    </w:p>
+    <w:p>
+      <w:pPr>
+        <w:pStyle w:val="Normal"/>
+        <w:jc w:val="both"/>
+        <w:rPr/>
+      </w:pPr>
+      <w:r>
+        <w:rPr/>
+      </w:r>
+    </w:p>
+    <w:p>
+      <w:pPr>
+        <w:pStyle w:val="Normal"/>
+        <w:jc w:val="both"/>
+        <w:rPr/>
+      </w:pPr>
+      <w:r>
+        <w:rPr/>
+        <w:drawing>
+          <wp:inline distT="0" distB="0" distL="0" distR="0">
+            <wp:extent cx="6160135" cy="2506345"/>
+            <wp:effectExtent l="0" t="0" r="0" b="0"/>
+            <wp:docPr id="4" name="Imagen3" descr=""/>
+            <wp:cNvGraphicFramePr>
+              <a:graphicFrameLocks xmlns:a="http://schemas.openxmlformats.org/drawingml/2006/main" noChangeAspect="1"/>
+            </wp:cNvGraphicFramePr>
+            <a:graphic xmlns:a="http://schemas.openxmlformats.org/drawingml/2006/main">
+              <a:graphicData uri="http://schemas.openxmlformats.org/drawingml/2006/picture">
+                <pic:pic xmlns:pic="http://schemas.openxmlformats.org/drawingml/2006/picture">
+                  <pic:nvPicPr>
+                    <pic:cNvPr id="4" name="Imagen3" descr=""/>
                     <pic:cNvPicPr>
                       <a:picLocks noChangeAspect="1" noChangeArrowheads="1"/>
                     </pic:cNvPicPr>
@@ -553,7 +500,7 @@
                   <pic:spPr bwMode="auto">
                     <a:xfrm>
                       <a:off x="0" y="0"/>
-                      <a:ext cx="5400040" cy="2088515"/>
+                      <a:ext cx="6160135" cy="2506345"/>
                     </a:xfrm>
                     <a:prstGeom prst="rect">
                       <a:avLst/>
@@ -565,6 +512,253 @@
           </wp:inline>
         </w:drawing>
       </w:r>
+    </w:p>
+    <w:p>
+      <w:pPr>
+        <w:pStyle w:val="Normal"/>
+        <w:jc w:val="both"/>
+        <w:rPr/>
+      </w:pPr>
+      <w:r>
+        <w:rPr/>
+      </w:r>
+    </w:p>
+    <w:p>
+      <w:pPr>
+        <w:pStyle w:val="Normal"/>
+        <w:jc w:val="both"/>
+        <w:rPr/>
+      </w:pPr>
+      <w:r>
+        <w:rPr/>
+        <w:t>Para poder observar los tres periodos, es necesario configurar el apartado “transient” de la siguiente manera:</w:t>
+      </w:r>
+    </w:p>
+    <w:p>
+      <w:pPr>
+        <w:pStyle w:val="Normal"/>
+        <w:jc w:val="both"/>
+        <w:rPr/>
+      </w:pPr>
+      <w:r>
+        <w:rPr/>
+      </w:r>
+    </w:p>
+    <w:p>
+      <w:pPr>
+        <w:pStyle w:val="Normal"/>
+        <w:jc w:val="both"/>
+        <w:rPr/>
+      </w:pPr>
+      <w:r>
+        <w:rPr/>
+      </w:r>
+    </w:p>
+    <w:p>
+      <w:pPr>
+        <w:pStyle w:val="Normal"/>
+        <w:jc w:val="both"/>
+        <w:rPr/>
+      </w:pPr>
+      <w:r>
+        <w:rPr/>
+      </w:r>
+    </w:p>
+    <w:p>
+      <w:pPr>
+        <w:pStyle w:val="Normal"/>
+        <w:jc w:val="both"/>
+        <w:rPr/>
+      </w:pPr>
+      <w:r>
+        <w:rPr/>
+      </w:r>
+    </w:p>
+    <w:p>
+      <w:pPr>
+        <w:pStyle w:val="Normal"/>
+        <w:jc w:val="both"/>
+        <w:rPr/>
+      </w:pPr>
+      <w:r>
+        <w:rPr/>
+      </w:r>
+    </w:p>
+    <w:p>
+      <w:pPr>
+        <w:pStyle w:val="Normal"/>
+        <w:jc w:val="both"/>
+        <w:rPr/>
+      </w:pPr>
+      <w:r>
+        <w:rPr/>
+        <w:drawing>
+          <wp:anchor behindDoc="0" distT="0" distB="0" distL="0" distR="0" simplePos="0" locked="0" layoutInCell="1" allowOverlap="1" relativeHeight="16">
+            <wp:simplePos x="0" y="0"/>
+            <wp:positionH relativeFrom="column">
+              <wp:align>center</wp:align>
+            </wp:positionH>
+            <wp:positionV relativeFrom="paragraph">
+              <wp:posOffset>635</wp:posOffset>
+            </wp:positionV>
+            <wp:extent cx="2390775" cy="3400425"/>
+            <wp:effectExtent l="0" t="0" r="0" b="0"/>
+            <wp:wrapSquare wrapText="largest"/>
+            <wp:docPr id="5" name="Imagen7" descr=""/>
+            <wp:cNvGraphicFramePr>
+              <a:graphicFrameLocks xmlns:a="http://schemas.openxmlformats.org/drawingml/2006/main" noChangeAspect="1"/>
+            </wp:cNvGraphicFramePr>
+            <a:graphic xmlns:a="http://schemas.openxmlformats.org/drawingml/2006/main">
+              <a:graphicData uri="http://schemas.openxmlformats.org/drawingml/2006/picture">
+                <pic:pic xmlns:pic="http://schemas.openxmlformats.org/drawingml/2006/picture">
+                  <pic:nvPicPr>
+                    <pic:cNvPr id="5" name="Imagen7" descr=""/>
+                    <pic:cNvPicPr>
+                      <a:picLocks noChangeAspect="1" noChangeArrowheads="1"/>
+                    </pic:cNvPicPr>
+                  </pic:nvPicPr>
+                  <pic:blipFill>
+                    <a:blip r:embed="rId6"/>
+                    <a:stretch>
+                      <a:fillRect/>
+                    </a:stretch>
+                  </pic:blipFill>
+                  <pic:spPr bwMode="auto">
+                    <a:xfrm>
+                      <a:off x="0" y="0"/>
+                      <a:ext cx="2390775" cy="3400425"/>
+                    </a:xfrm>
+                    <a:prstGeom prst="rect">
+                      <a:avLst/>
+                    </a:prstGeom>
+                  </pic:spPr>
+                </pic:pic>
+              </a:graphicData>
+            </a:graphic>
+          </wp:anchor>
+        </w:drawing>
+      </w:r>
+    </w:p>
+    <w:p>
+      <w:pPr>
+        <w:pStyle w:val="Normal"/>
+        <w:jc w:val="both"/>
+        <w:rPr/>
+      </w:pPr>
+      <w:r>
+        <w:rPr/>
+      </w:r>
+    </w:p>
+    <w:p>
+      <w:pPr>
+        <w:pStyle w:val="Normal"/>
+        <w:jc w:val="both"/>
+        <w:rPr/>
+      </w:pPr>
+      <w:r>
+        <w:rPr/>
+      </w:r>
+    </w:p>
+    <w:p>
+      <w:pPr>
+        <w:pStyle w:val="Normal"/>
+        <w:jc w:val="both"/>
+        <w:rPr/>
+      </w:pPr>
+      <w:r>
+        <w:rPr/>
+      </w:r>
+    </w:p>
+    <w:p>
+      <w:pPr>
+        <w:pStyle w:val="Normal"/>
+        <w:jc w:val="both"/>
+        <w:rPr/>
+      </w:pPr>
+      <w:r>
+        <w:rPr/>
+      </w:r>
+    </w:p>
+    <w:p>
+      <w:pPr>
+        <w:pStyle w:val="Normal"/>
+        <w:jc w:val="both"/>
+        <w:rPr/>
+      </w:pPr>
+      <w:r>
+        <w:rPr/>
+      </w:r>
+    </w:p>
+    <w:p>
+      <w:pPr>
+        <w:pStyle w:val="Normal"/>
+        <w:jc w:val="both"/>
+        <w:rPr/>
+      </w:pPr>
+      <w:r>
+        <w:rPr/>
+      </w:r>
+    </w:p>
+    <w:p>
+      <w:pPr>
+        <w:pStyle w:val="Normal"/>
+        <w:jc w:val="both"/>
+        <w:rPr/>
+      </w:pPr>
+      <w:r>
+        <w:rPr/>
+      </w:r>
+    </w:p>
+    <w:p>
+      <w:pPr>
+        <w:pStyle w:val="Normal"/>
+        <w:jc w:val="both"/>
+        <w:rPr/>
+      </w:pPr>
+      <w:r>
+        <w:rPr/>
+      </w:r>
+    </w:p>
+    <w:p>
+      <w:pPr>
+        <w:pStyle w:val="Normal"/>
+        <w:jc w:val="both"/>
+        <w:rPr/>
+      </w:pPr>
+      <w:r>
+        <w:rPr/>
+      </w:r>
+    </w:p>
+    <w:p>
+      <w:pPr>
+        <w:pStyle w:val="Normal"/>
+        <w:jc w:val="both"/>
+        <w:rPr/>
+      </w:pPr>
+      <w:r>
+        <w:rPr/>
+      </w:r>
+    </w:p>
+    <w:p>
+      <w:pPr>
+        <w:pStyle w:val="Normal"/>
+        <w:jc w:val="both"/>
+        <w:rPr/>
+      </w:pPr>
+      <w:r>
+        <w:rPr/>
+      </w:r>
+    </w:p>
+    <w:p>
+      <w:pPr>
+        <w:pStyle w:val="Normal"/>
+        <w:jc w:val="both"/>
+        <w:rPr/>
+      </w:pPr>
+      <w:r>
+        <w:rPr/>
+        <w:t>Hay que marcar el “Print Step” a 0 y el “Final Step” a 3 veces el periodo de la señal, 3ms en este caso.</w:t>
+      </w:r>
       <w:r>
         <w:br w:type="page"/>
       </w:r>
@@ -604,52 +798,43 @@
       </w:pPr>
       <w:r>
         <w:rPr/>
-        <mc:AlternateContent>
-          <mc:Choice Requires="wps">
-            <w:drawing>
-              <wp:inline distT="0" distB="0" distL="0" distR="0">
-                <wp:extent cx="2972435" cy="1657985"/>
-                <wp:effectExtent l="0" t="0" r="0" b="0"/>
-                <wp:docPr id="5" name="Imagen 3"/>
-                <a:graphic xmlns:a="http://schemas.openxmlformats.org/drawingml/2006/main">
-                  <a:graphicData uri="http://schemas.openxmlformats.org/drawingml/2006/picture">
-                    <pic:pic xmlns:pic="http://schemas.openxmlformats.org/drawingml/2006/picture">
-                      <pic:nvPicPr>
-                        <pic:cNvPr id="2" name="Imagen 3" descr=""/>
-                        <pic:cNvPicPr/>
-                      </pic:nvPicPr>
-                      <pic:blipFill>
-                        <a:blip r:embed="rId6"/>
-                        <a:stretch/>
-                      </pic:blipFill>
-                      <pic:spPr>
-                        <a:xfrm>
-                          <a:off x="0" y="0"/>
-                          <a:ext cx="2971800" cy="1657440"/>
-                        </a:xfrm>
-                        <a:prstGeom prst="rect">
-                          <a:avLst/>
-                        </a:prstGeom>
-                        <a:ln>
-                          <a:noFill/>
-                        </a:ln>
-                      </pic:spPr>
-                    </pic:pic>
-                  </a:graphicData>
-                </a:graphic>
-              </wp:inline>
-            </w:drawing>
-          </mc:Choice>
-          <mc:Fallback>
-            <w:pict>
-              <v:shape id="shape_0" ID="Imagen 3" stroked="f" style="position:absolute;margin-left:0pt;margin-top:-130.55pt;width:233.95pt;height:130.45pt;mso-position-vertical:top" type="shapetype_75">
-                <v:imagedata r:id="rId6" o:detectmouseclick="t"/>
-                <w10:wrap type="none"/>
-                <v:stroke color="#3465a4" joinstyle="round" endcap="flat"/>
-              </v:shape>
-            </w:pict>
-          </mc:Fallback>
-        </mc:AlternateContent>
+        <w:drawing>
+          <wp:inline distT="0" distB="0" distL="0" distR="0">
+            <wp:extent cx="2972435" cy="1657985"/>
+            <wp:effectExtent l="0" t="0" r="0" b="0"/>
+            <wp:docPr id="6" name="Imagen 3" descr=""/>
+            <wp:cNvGraphicFramePr>
+              <a:graphicFrameLocks xmlns:a="http://schemas.openxmlformats.org/drawingml/2006/main" noChangeAspect="1"/>
+            </wp:cNvGraphicFramePr>
+            <a:graphic xmlns:a="http://schemas.openxmlformats.org/drawingml/2006/main">
+              <a:graphicData uri="http://schemas.openxmlformats.org/drawingml/2006/picture">
+                <pic:pic xmlns:pic="http://schemas.openxmlformats.org/drawingml/2006/picture">
+                  <pic:nvPicPr>
+                    <pic:cNvPr id="6" name="Imagen 3" descr=""/>
+                    <pic:cNvPicPr>
+                      <a:picLocks noChangeAspect="1" noChangeArrowheads="1"/>
+                    </pic:cNvPicPr>
+                  </pic:nvPicPr>
+                  <pic:blipFill>
+                    <a:blip r:embed="rId7"/>
+                    <a:stretch>
+                      <a:fillRect/>
+                    </a:stretch>
+                  </pic:blipFill>
+                  <pic:spPr bwMode="auto">
+                    <a:xfrm>
+                      <a:off x="0" y="0"/>
+                      <a:ext cx="2972435" cy="1657985"/>
+                    </a:xfrm>
+                    <a:prstGeom prst="rect">
+                      <a:avLst/>
+                    </a:prstGeom>
+                  </pic:spPr>
+                </pic:pic>
+              </a:graphicData>
+            </a:graphic>
+          </wp:inline>
+        </w:drawing>
       </w:r>
     </w:p>
     <w:p>
@@ -915,14 +1100,14 @@
     <w:p>
       <w:pPr>
         <w:pStyle w:val="ListParagraph"/>
-        <w:ind w:hanging="0"/>
+        <w:ind w:left="720" w:hanging="0"/>
         <w:jc w:val="both"/>
         <w:rPr/>
       </w:pPr>
       <w:r>
         <w:rPr/>
         <w:drawing>
-          <wp:anchor behindDoc="0" distT="0" distB="0" distL="0" distR="0" simplePos="0" locked="0" layoutInCell="1" allowOverlap="1" relativeHeight="12">
+          <wp:anchor behindDoc="0" distT="0" distB="0" distL="0" distR="0" simplePos="0" locked="0" layoutInCell="1" allowOverlap="1" relativeHeight="3">
             <wp:simplePos x="0" y="0"/>
             <wp:positionH relativeFrom="column">
               <wp:posOffset>-654050</wp:posOffset>
@@ -933,7 +1118,7 @@
             <wp:extent cx="6763385" cy="2498725"/>
             <wp:effectExtent l="0" t="0" r="0" b="0"/>
             <wp:wrapSquare wrapText="largest"/>
-            <wp:docPr id="6" name="Imagen2" descr=""/>
+            <wp:docPr id="7" name="Imagen4" descr=""/>
             <wp:cNvGraphicFramePr>
               <a:graphicFrameLocks xmlns:a="http://schemas.openxmlformats.org/drawingml/2006/main" noChangeAspect="1"/>
             </wp:cNvGraphicFramePr>
@@ -941,13 +1126,13 @@
               <a:graphicData uri="http://schemas.openxmlformats.org/drawingml/2006/picture">
                 <pic:pic xmlns:pic="http://schemas.openxmlformats.org/drawingml/2006/picture">
                   <pic:nvPicPr>
-                    <pic:cNvPr id="6" name="Imagen2" descr=""/>
+                    <pic:cNvPr id="7" name="Imagen4" descr=""/>
                     <pic:cNvPicPr>
                       <a:picLocks noChangeAspect="1" noChangeArrowheads="1"/>
                     </pic:cNvPicPr>
                   </pic:nvPicPr>
                   <pic:blipFill>
-                    <a:blip r:embed="rId7"/>
+                    <a:blip r:embed="rId8"/>
                     <a:stretch>
                       <a:fillRect/>
                     </a:stretch>
@@ -971,18 +1156,18 @@
     <w:p>
       <w:pPr>
         <w:pStyle w:val="ListParagraph"/>
-        <w:ind w:hanging="0"/>
-        <w:jc w:val="both"/>
-        <w:rPr/>
-      </w:pPr>
-      <w:r>
-        <w:rPr/>
-      </w:r>
-    </w:p>
-    <w:p>
-      <w:pPr>
-        <w:pStyle w:val="ListParagraph"/>
-        <w:ind w:hanging="0"/>
+        <w:ind w:left="720" w:hanging="0"/>
+        <w:jc w:val="both"/>
+        <w:rPr/>
+      </w:pPr>
+      <w:r>
+        <w:rPr/>
+      </w:r>
+    </w:p>
+    <w:p>
+      <w:pPr>
+        <w:pStyle w:val="ListParagraph"/>
+        <w:ind w:left="720" w:hanging="0"/>
         <w:jc w:val="both"/>
         <w:rPr/>
       </w:pPr>
@@ -994,18 +1179,18 @@
     <w:p>
       <w:pPr>
         <w:pStyle w:val="ListParagraph"/>
-        <w:ind w:hanging="0"/>
-        <w:jc w:val="both"/>
-        <w:rPr/>
-      </w:pPr>
-      <w:r>
-        <w:rPr/>
-      </w:r>
-    </w:p>
-    <w:p>
-      <w:pPr>
-        <w:pStyle w:val="ListParagraph"/>
-        <w:ind w:hanging="0"/>
+        <w:ind w:left="720" w:hanging="0"/>
+        <w:jc w:val="both"/>
+        <w:rPr/>
+      </w:pPr>
+      <w:r>
+        <w:rPr/>
+      </w:r>
+    </w:p>
+    <w:p>
+      <w:pPr>
+        <w:pStyle w:val="ListParagraph"/>
+        <w:ind w:left="720" w:hanging="0"/>
         <w:jc w:val="both"/>
         <w:rPr/>
       </w:pPr>
@@ -1017,7 +1202,7 @@
     <w:p>
       <w:pPr>
         <w:pStyle w:val="ListParagraph"/>
-        <w:ind w:hanging="0"/>
+        <w:ind w:left="720" w:hanging="0"/>
         <w:jc w:val="both"/>
         <w:rPr/>
       </w:pPr>
@@ -1120,7 +1305,7 @@
     <w:p>
       <w:pPr>
         <w:pStyle w:val="ListParagraph"/>
-        <w:ind w:hanging="0"/>
+        <w:ind w:left="720" w:hanging="0"/>
         <w:jc w:val="both"/>
         <w:rPr/>
       </w:pPr>
@@ -1132,18 +1317,18 @@
     <w:p>
       <w:pPr>
         <w:pStyle w:val="ListParagraph"/>
-        <w:ind w:hanging="0"/>
-        <w:jc w:val="both"/>
-        <w:rPr/>
-      </w:pPr>
-      <w:r>
-        <w:rPr/>
-      </w:r>
-    </w:p>
-    <w:p>
-      <w:pPr>
-        <w:pStyle w:val="ListParagraph"/>
-        <w:ind w:hanging="0"/>
+        <w:ind w:left="720" w:hanging="0"/>
+        <w:jc w:val="both"/>
+        <w:rPr/>
+      </w:pPr>
+      <w:r>
+        <w:rPr/>
+      </w:r>
+    </w:p>
+    <w:p>
+      <w:pPr>
+        <w:pStyle w:val="ListParagraph"/>
+        <w:ind w:left="720" w:hanging="0"/>
         <w:jc w:val="both"/>
         <w:rPr/>
       </w:pPr>
@@ -1169,25 +1354,25 @@
     <w:p>
       <w:pPr>
         <w:pStyle w:val="ListParagraph"/>
-        <w:ind w:hanging="0"/>
-        <w:jc w:val="both"/>
-        <w:rPr/>
-      </w:pPr>
-      <w:r>
-        <w:rPr/>
-      </w:r>
-    </w:p>
-    <w:p>
-      <w:pPr>
-        <w:pStyle w:val="ListParagraph"/>
-        <w:ind w:hanging="0"/>
+        <w:ind w:left="720" w:hanging="0"/>
+        <w:jc w:val="both"/>
+        <w:rPr/>
+      </w:pPr>
+      <w:r>
+        <w:rPr/>
+      </w:r>
+    </w:p>
+    <w:p>
+      <w:pPr>
+        <w:pStyle w:val="ListParagraph"/>
+        <w:ind w:left="720" w:hanging="0"/>
         <w:jc w:val="both"/>
         <w:rPr/>
       </w:pPr>
       <w:r>
         <w:rPr/>
         <w:drawing>
-          <wp:anchor behindDoc="0" distT="0" distB="0" distL="0" distR="0" simplePos="0" locked="0" layoutInCell="1" allowOverlap="1" relativeHeight="14">
+          <wp:anchor behindDoc="0" distT="0" distB="0" distL="0" distR="0" simplePos="0" locked="0" layoutInCell="1" allowOverlap="1" relativeHeight="4">
             <wp:simplePos x="0" y="0"/>
             <wp:positionH relativeFrom="column">
               <wp:align>center</wp:align>
@@ -1198,7 +1383,7 @@
             <wp:extent cx="5400040" cy="1995170"/>
             <wp:effectExtent l="0" t="0" r="0" b="0"/>
             <wp:wrapSquare wrapText="largest"/>
-            <wp:docPr id="7" name="Imagen3" descr=""/>
+            <wp:docPr id="8" name="Imagen5" descr=""/>
             <wp:cNvGraphicFramePr>
               <a:graphicFrameLocks xmlns:a="http://schemas.openxmlformats.org/drawingml/2006/main" noChangeAspect="1"/>
             </wp:cNvGraphicFramePr>
@@ -1206,13 +1391,13 @@
               <a:graphicData uri="http://schemas.openxmlformats.org/drawingml/2006/picture">
                 <pic:pic xmlns:pic="http://schemas.openxmlformats.org/drawingml/2006/picture">
                   <pic:nvPicPr>
-                    <pic:cNvPr id="7" name="Imagen3" descr=""/>
+                    <pic:cNvPr id="8" name="Imagen5" descr=""/>
                     <pic:cNvPicPr>
                       <a:picLocks noChangeAspect="1" noChangeArrowheads="1"/>
                     </pic:cNvPicPr>
                   </pic:nvPicPr>
                   <pic:blipFill>
-                    <a:blip r:embed="rId8"/>
+                    <a:blip r:embed="rId9"/>
                     <a:stretch>
                       <a:fillRect/>
                     </a:stretch>
@@ -1236,84 +1421,84 @@
     <w:p>
       <w:pPr>
         <w:pStyle w:val="ListParagraph"/>
-        <w:ind w:hanging="0"/>
-        <w:jc w:val="both"/>
-        <w:rPr/>
-      </w:pPr>
-      <w:r>
-        <w:rPr/>
-      </w:r>
-    </w:p>
-    <w:p>
-      <w:pPr>
-        <w:pStyle w:val="ListParagraph"/>
-        <w:ind w:hanging="0"/>
-        <w:jc w:val="both"/>
-        <w:rPr/>
-      </w:pPr>
-      <w:r>
-        <w:rPr/>
-      </w:r>
-    </w:p>
-    <w:p>
-      <w:pPr>
-        <w:pStyle w:val="ListParagraph"/>
-        <w:ind w:hanging="0"/>
-        <w:jc w:val="both"/>
-        <w:rPr/>
-      </w:pPr>
-      <w:r>
-        <w:rPr/>
-      </w:r>
-    </w:p>
-    <w:p>
-      <w:pPr>
-        <w:pStyle w:val="ListParagraph"/>
-        <w:ind w:hanging="0"/>
-        <w:jc w:val="both"/>
-        <w:rPr/>
-      </w:pPr>
-      <w:r>
-        <w:rPr/>
-      </w:r>
-    </w:p>
-    <w:p>
-      <w:pPr>
-        <w:pStyle w:val="ListParagraph"/>
-        <w:ind w:hanging="0"/>
-        <w:jc w:val="both"/>
-        <w:rPr/>
-      </w:pPr>
-      <w:r>
-        <w:rPr/>
-      </w:r>
-    </w:p>
-    <w:p>
-      <w:pPr>
-        <w:pStyle w:val="ListParagraph"/>
-        <w:ind w:hanging="0"/>
-        <w:jc w:val="both"/>
-        <w:rPr/>
-      </w:pPr>
-      <w:r>
-        <w:rPr/>
-      </w:r>
-    </w:p>
-    <w:p>
-      <w:pPr>
-        <w:pStyle w:val="ListParagraph"/>
-        <w:ind w:hanging="0"/>
-        <w:jc w:val="both"/>
-        <w:rPr/>
-      </w:pPr>
-      <w:r>
-        <w:rPr/>
-      </w:r>
-    </w:p>
-    <w:p>
-      <w:pPr>
-        <w:pStyle w:val="ListParagraph"/>
-        <w:ind w:hanging="0"/>
+        <w:ind w:left="720" w:hanging="0"/>
+        <w:jc w:val="both"/>
+        <w:rPr/>
+      </w:pPr>
+      <w:r>
+        <w:rPr/>
+      </w:r>
+    </w:p>
+    <w:p>
+      <w:pPr>
+        <w:pStyle w:val="ListParagraph"/>
+        <w:ind w:left="720" w:hanging="0"/>
+        <w:jc w:val="both"/>
+        <w:rPr/>
+      </w:pPr>
+      <w:r>
+        <w:rPr/>
+      </w:r>
+    </w:p>
+    <w:p>
+      <w:pPr>
+        <w:pStyle w:val="ListParagraph"/>
+        <w:ind w:left="720" w:hanging="0"/>
+        <w:jc w:val="both"/>
+        <w:rPr/>
+      </w:pPr>
+      <w:r>
+        <w:rPr/>
+      </w:r>
+    </w:p>
+    <w:p>
+      <w:pPr>
+        <w:pStyle w:val="ListParagraph"/>
+        <w:ind w:left="720" w:hanging="0"/>
+        <w:jc w:val="both"/>
+        <w:rPr/>
+      </w:pPr>
+      <w:r>
+        <w:rPr/>
+      </w:r>
+    </w:p>
+    <w:p>
+      <w:pPr>
+        <w:pStyle w:val="ListParagraph"/>
+        <w:ind w:left="720" w:hanging="0"/>
+        <w:jc w:val="both"/>
+        <w:rPr/>
+      </w:pPr>
+      <w:r>
+        <w:rPr/>
+      </w:r>
+    </w:p>
+    <w:p>
+      <w:pPr>
+        <w:pStyle w:val="ListParagraph"/>
+        <w:ind w:left="720" w:hanging="0"/>
+        <w:jc w:val="both"/>
+        <w:rPr/>
+      </w:pPr>
+      <w:r>
+        <w:rPr/>
+      </w:r>
+    </w:p>
+    <w:p>
+      <w:pPr>
+        <w:pStyle w:val="ListParagraph"/>
+        <w:ind w:left="720" w:hanging="0"/>
+        <w:jc w:val="both"/>
+        <w:rPr/>
+      </w:pPr>
+      <w:r>
+        <w:rPr/>
+      </w:r>
+    </w:p>
+    <w:p>
+      <w:pPr>
+        <w:pStyle w:val="ListParagraph"/>
+        <w:ind w:left="720" w:hanging="0"/>
         <w:jc w:val="both"/>
         <w:rPr/>
       </w:pPr>
@@ -1325,7 +1510,7 @@
     <w:p>
       <w:pPr>
         <w:pStyle w:val="ListParagraph"/>
-        <w:ind w:hanging="0"/>
+        <w:ind w:left="720" w:hanging="0"/>
         <w:jc w:val="both"/>
         <w:rPr/>
       </w:pPr>
@@ -1434,52 +1619,43 @@
       </w:pPr>
       <w:r>
         <w:rPr/>
-        <mc:AlternateContent>
-          <mc:Choice Requires="wps">
-            <w:drawing>
-              <wp:inline distT="0" distB="0" distL="0" distR="0">
-                <wp:extent cx="3362960" cy="2181860"/>
-                <wp:effectExtent l="0" t="0" r="0" b="0"/>
-                <wp:docPr id="8" name="Imagen 2"/>
-                <a:graphic xmlns:a="http://schemas.openxmlformats.org/drawingml/2006/main">
-                  <a:graphicData uri="http://schemas.openxmlformats.org/drawingml/2006/picture">
-                    <pic:pic xmlns:pic="http://schemas.openxmlformats.org/drawingml/2006/picture">
-                      <pic:nvPicPr>
-                        <pic:cNvPr id="3" name="Imagen 2" descr=""/>
-                        <pic:cNvPicPr/>
-                      </pic:nvPicPr>
-                      <pic:blipFill>
-                        <a:blip r:embed="rId9"/>
-                        <a:stretch/>
-                      </pic:blipFill>
-                      <pic:spPr>
-                        <a:xfrm>
-                          <a:off x="0" y="0"/>
-                          <a:ext cx="3362400" cy="2181240"/>
-                        </a:xfrm>
-                        <a:prstGeom prst="rect">
-                          <a:avLst/>
-                        </a:prstGeom>
-                        <a:ln>
-                          <a:noFill/>
-                        </a:ln>
-                      </pic:spPr>
-                    </pic:pic>
-                  </a:graphicData>
-                </a:graphic>
-              </wp:inline>
-            </w:drawing>
-          </mc:Choice>
-          <mc:Fallback>
-            <w:pict>
-              <v:shape id="shape_0" ID="Imagen 2" stroked="f" style="position:absolute;margin-left:0pt;margin-top:-171.8pt;width:264.7pt;height:171.7pt;mso-position-vertical:top" type="shapetype_75">
-                <v:imagedata r:id="rId9" o:detectmouseclick="t"/>
-                <w10:wrap type="none"/>
-                <v:stroke color="#3465a4" joinstyle="round" endcap="flat"/>
-              </v:shape>
-            </w:pict>
-          </mc:Fallback>
-        </mc:AlternateContent>
+        <w:drawing>
+          <wp:inline distT="0" distB="0" distL="0" distR="0">
+            <wp:extent cx="3362960" cy="2181860"/>
+            <wp:effectExtent l="0" t="0" r="0" b="0"/>
+            <wp:docPr id="9" name="Imagen 2" descr=""/>
+            <wp:cNvGraphicFramePr>
+              <a:graphicFrameLocks xmlns:a="http://schemas.openxmlformats.org/drawingml/2006/main" noChangeAspect="1"/>
+            </wp:cNvGraphicFramePr>
+            <a:graphic xmlns:a="http://schemas.openxmlformats.org/drawingml/2006/main">
+              <a:graphicData uri="http://schemas.openxmlformats.org/drawingml/2006/picture">
+                <pic:pic xmlns:pic="http://schemas.openxmlformats.org/drawingml/2006/picture">
+                  <pic:nvPicPr>
+                    <pic:cNvPr id="9" name="Imagen 2" descr=""/>
+                    <pic:cNvPicPr>
+                      <a:picLocks noChangeAspect="1" noChangeArrowheads="1"/>
+                    </pic:cNvPicPr>
+                  </pic:nvPicPr>
+                  <pic:blipFill>
+                    <a:blip r:embed="rId10"/>
+                    <a:stretch>
+                      <a:fillRect/>
+                    </a:stretch>
+                  </pic:blipFill>
+                  <pic:spPr bwMode="auto">
+                    <a:xfrm>
+                      <a:off x="0" y="0"/>
+                      <a:ext cx="3362960" cy="2181860"/>
+                    </a:xfrm>
+                    <a:prstGeom prst="rect">
+                      <a:avLst/>
+                    </a:prstGeom>
+                  </pic:spPr>
+                </pic:pic>
+              </a:graphicData>
+            </a:graphic>
+          </wp:inline>
+        </w:drawing>
       </w:r>
     </w:p>
     <w:p>
@@ -1501,7 +1677,7 @@
       <w:r>
         <w:rPr/>
         <w:drawing>
-          <wp:anchor behindDoc="0" distT="0" distB="0" distL="0" distR="0" simplePos="0" locked="0" layoutInCell="1" allowOverlap="1" relativeHeight="15">
+          <wp:anchor behindDoc="0" distT="0" distB="0" distL="0" distR="0" simplePos="0" locked="0" layoutInCell="1" allowOverlap="1" relativeHeight="5">
             <wp:simplePos x="0" y="0"/>
             <wp:positionH relativeFrom="column">
               <wp:align>center</wp:align>
@@ -1512,7 +1688,7 @@
             <wp:extent cx="5400040" cy="1995170"/>
             <wp:effectExtent l="0" t="0" r="0" b="0"/>
             <wp:wrapSquare wrapText="largest"/>
-            <wp:docPr id="9" name="Imagen4" descr=""/>
+            <wp:docPr id="10" name="Imagen6" descr=""/>
             <wp:cNvGraphicFramePr>
               <a:graphicFrameLocks xmlns:a="http://schemas.openxmlformats.org/drawingml/2006/main" noChangeAspect="1"/>
             </wp:cNvGraphicFramePr>
@@ -1520,13 +1696,13 @@
               <a:graphicData uri="http://schemas.openxmlformats.org/drawingml/2006/picture">
                 <pic:pic xmlns:pic="http://schemas.openxmlformats.org/drawingml/2006/picture">
                   <pic:nvPicPr>
-                    <pic:cNvPr id="9" name="Imagen4" descr=""/>
+                    <pic:cNvPr id="10" name="Imagen6" descr=""/>
                     <pic:cNvPicPr>
                       <a:picLocks noChangeAspect="1" noChangeArrowheads="1"/>
                     </pic:cNvPicPr>
                   </pic:nvPicPr>
                   <pic:blipFill>
-                    <a:blip r:embed="rId10"/>
+                    <a:blip r:embed="rId11"/>
                     <a:stretch>
                       <a:fillRect/>
                     </a:stretch>
@@ -2018,7 +2194,6 @@
     <w:rPrDefault>
       <w:rPr>
         <w:rFonts w:ascii="Calibri" w:hAnsi="Calibri" w:eastAsia="Calibri" w:cs="Times New Roman"/>
-        <w:sz w:val="22"/>
         <w:szCs w:val="22"/>
         <w:lang w:val="en-US" w:eastAsia="en-US" w:bidi="ar-SA"/>
       </w:rPr>
@@ -2177,7 +2352,7 @@
       <w:jc w:val="left"/>
     </w:pPr>
     <w:rPr>
-      <w:rFonts w:cs="Calibri" w:ascii="Calibri" w:hAnsi="Calibri" w:eastAsia="Calibri"/>
+      <w:rFonts w:ascii="Calibri" w:hAnsi="Calibri" w:eastAsia="Calibri" w:cs="Calibri"/>
       <w:color w:val="auto"/>
       <w:kern w:val="0"/>
       <w:sz w:val="22"/>
@@ -2474,6 +2649,132 @@
     <w:name w:val="ListLabel 37"/>
     <w:qFormat/>
     <w:rPr/>
+  </w:style>
+  <w:style w:type="character" w:styleId="ListLabel38">
+    <w:name w:val="ListLabel 38"/>
+    <w:qFormat/>
+    <w:rPr>
+      <w:rFonts w:cs="Symbol"/>
+    </w:rPr>
+  </w:style>
+  <w:style w:type="character" w:styleId="ListLabel39">
+    <w:name w:val="ListLabel 39"/>
+    <w:qFormat/>
+    <w:rPr>
+      <w:rFonts w:cs="Courier New"/>
+    </w:rPr>
+  </w:style>
+  <w:style w:type="character" w:styleId="ListLabel40">
+    <w:name w:val="ListLabel 40"/>
+    <w:qFormat/>
+    <w:rPr>
+      <w:rFonts w:cs="Wingdings"/>
+    </w:rPr>
+  </w:style>
+  <w:style w:type="character" w:styleId="ListLabel41">
+    <w:name w:val="ListLabel 41"/>
+    <w:qFormat/>
+    <w:rPr>
+      <w:rFonts w:cs="Symbol"/>
+    </w:rPr>
+  </w:style>
+  <w:style w:type="character" w:styleId="ListLabel42">
+    <w:name w:val="ListLabel 42"/>
+    <w:qFormat/>
+    <w:rPr>
+      <w:rFonts w:cs="Courier New"/>
+    </w:rPr>
+  </w:style>
+  <w:style w:type="character" w:styleId="ListLabel43">
+    <w:name w:val="ListLabel 43"/>
+    <w:qFormat/>
+    <w:rPr>
+      <w:rFonts w:cs="Wingdings"/>
+    </w:rPr>
+  </w:style>
+  <w:style w:type="character" w:styleId="ListLabel44">
+    <w:name w:val="ListLabel 44"/>
+    <w:qFormat/>
+    <w:rPr>
+      <w:rFonts w:cs="Symbol"/>
+    </w:rPr>
+  </w:style>
+  <w:style w:type="character" w:styleId="ListLabel45">
+    <w:name w:val="ListLabel 45"/>
+    <w:qFormat/>
+    <w:rPr>
+      <w:rFonts w:cs="Courier New"/>
+    </w:rPr>
+  </w:style>
+  <w:style w:type="character" w:styleId="ListLabel46">
+    <w:name w:val="ListLabel 46"/>
+    <w:qFormat/>
+    <w:rPr>
+      <w:rFonts w:cs="Wingdings"/>
+    </w:rPr>
+  </w:style>
+  <w:style w:type="character" w:styleId="ListLabel47">
+    <w:name w:val="ListLabel 47"/>
+    <w:qFormat/>
+    <w:rPr>
+      <w:rFonts w:cs="Symbol"/>
+    </w:rPr>
+  </w:style>
+  <w:style w:type="character" w:styleId="ListLabel48">
+    <w:name w:val="ListLabel 48"/>
+    <w:qFormat/>
+    <w:rPr>
+      <w:rFonts w:cs="Courier New"/>
+    </w:rPr>
+  </w:style>
+  <w:style w:type="character" w:styleId="ListLabel49">
+    <w:name w:val="ListLabel 49"/>
+    <w:qFormat/>
+    <w:rPr>
+      <w:rFonts w:cs="Wingdings"/>
+    </w:rPr>
+  </w:style>
+  <w:style w:type="character" w:styleId="ListLabel50">
+    <w:name w:val="ListLabel 50"/>
+    <w:qFormat/>
+    <w:rPr>
+      <w:rFonts w:cs="Symbol"/>
+    </w:rPr>
+  </w:style>
+  <w:style w:type="character" w:styleId="ListLabel51">
+    <w:name w:val="ListLabel 51"/>
+    <w:qFormat/>
+    <w:rPr>
+      <w:rFonts w:cs="Courier New"/>
+    </w:rPr>
+  </w:style>
+  <w:style w:type="character" w:styleId="ListLabel52">
+    <w:name w:val="ListLabel 52"/>
+    <w:qFormat/>
+    <w:rPr>
+      <w:rFonts w:cs="Wingdings"/>
+    </w:rPr>
+  </w:style>
+  <w:style w:type="character" w:styleId="ListLabel53">
+    <w:name w:val="ListLabel 53"/>
+    <w:qFormat/>
+    <w:rPr>
+      <w:rFonts w:cs="Symbol"/>
+    </w:rPr>
+  </w:style>
+  <w:style w:type="character" w:styleId="ListLabel54">
+    <w:name w:val="ListLabel 54"/>
+    <w:qFormat/>
+    <w:rPr>
+      <w:rFonts w:cs="Courier New"/>
+    </w:rPr>
+  </w:style>
+  <w:style w:type="character" w:styleId="ListLabel55">
+    <w:name w:val="ListLabel 55"/>
+    <w:qFormat/>
+    <w:rPr>
+      <w:rFonts w:cs="Wingdings"/>
+    </w:rPr>
   </w:style>
   <w:style w:type="paragraph" w:styleId="Ttulo">
     <w:name w:val="Título"/>

</xml_diff>